<commit_message>
cambios en index y ajuste en python
</commit_message>
<xml_diff>
--- a/hackathon/enunciado.docx
+++ b/hackathon/enunciado.docx
@@ -1,6 +1,6 @@
 
 <file path=word/document.xml><?xml version="1.0" encoding="utf-8"?>
-<w:document xmlns:wpc="http://schemas.microsoft.com/office/word/2010/wordprocessingCanvas" xmlns:cx="http://schemas.microsoft.com/office/drawing/2014/chartex" xmlns:cx1="http://schemas.microsoft.com/office/drawing/2015/9/8/chartex" xmlns:mc="http://schemas.openxmlformats.org/markup-compatibility/2006" xmlns:o="urn:schemas-microsoft-com:office:office" xmlns:r="http://schemas.openxmlformats.org/officeDocument/2006/relationships" xmlns:m="http://schemas.openxmlformats.org/officeDocument/2006/math" xmlns:v="urn:schemas-microsoft-com:vml" xmlns:wp14="http://schemas.microsoft.com/office/word/2010/wordprocessingDrawing" xmlns:wp="http://schemas.openxmlformats.org/drawingml/2006/wordprocessingDrawing" xmlns:w10="urn:schemas-microsoft-com:office:word" xmlns:w="http://schemas.openxmlformats.org/wordprocessingml/2006/main" xmlns:w14="http://schemas.microsoft.com/office/word/2010/wordml" xmlns:w15="http://schemas.microsoft.com/office/word/2012/wordml" xmlns:w16se="http://schemas.microsoft.com/office/word/2015/wordml/symex" xmlns:wpg="http://schemas.microsoft.com/office/word/2010/wordprocessingGroup" xmlns:wpi="http://schemas.microsoft.com/office/word/2010/wordprocessingInk" xmlns:wne="http://schemas.microsoft.com/office/word/2006/wordml" xmlns:wps="http://schemas.microsoft.com/office/word/2010/wordprocessingShape" mc:Ignorable="w14 w15 w16se wp14">
+<w:document xmlns:wpc="http://schemas.microsoft.com/office/word/2010/wordprocessingCanvas" xmlns:cx="http://schemas.microsoft.com/office/drawing/2014/chartex" xmlns:cx1="http://schemas.microsoft.com/office/drawing/2015/9/8/chartex" xmlns:cx2="http://schemas.microsoft.com/office/drawing/2015/10/21/chartex" xmlns:cx3="http://schemas.microsoft.com/office/drawing/2016/5/9/chartex" xmlns:cx4="http://schemas.microsoft.com/office/drawing/2016/5/10/chartex" xmlns:cx5="http://schemas.microsoft.com/office/drawing/2016/5/11/chartex" xmlns:cx6="http://schemas.microsoft.com/office/drawing/2016/5/12/chartex" xmlns:cx7="http://schemas.microsoft.com/office/drawing/2016/5/13/chartex" xmlns:cx8="http://schemas.microsoft.com/office/drawing/2016/5/14/chartex" xmlns:mc="http://schemas.openxmlformats.org/markup-compatibility/2006" xmlns:aink="http://schemas.microsoft.com/office/drawing/2016/ink" xmlns:am3d="http://schemas.microsoft.com/office/drawing/2017/model3d" xmlns:o="urn:schemas-microsoft-com:office:office" xmlns:r="http://schemas.openxmlformats.org/officeDocument/2006/relationships" xmlns:m="http://schemas.openxmlformats.org/officeDocument/2006/math" xmlns:v="urn:schemas-microsoft-com:vml" xmlns:wp14="http://schemas.microsoft.com/office/word/2010/wordprocessingDrawing" xmlns:wp="http://schemas.openxmlformats.org/drawingml/2006/wordprocessingDrawing" xmlns:w10="urn:schemas-microsoft-com:office:word" xmlns:w="http://schemas.openxmlformats.org/wordprocessingml/2006/main" xmlns:w14="http://schemas.microsoft.com/office/word/2010/wordml" xmlns:w15="http://schemas.microsoft.com/office/word/2012/wordml" xmlns:w16cex="http://schemas.microsoft.com/office/word/2018/wordml/cex" xmlns:w16cid="http://schemas.microsoft.com/office/word/2016/wordml/cid" xmlns:w16="http://schemas.microsoft.com/office/word/2018/wordml" xmlns:w16sdtdh="http://schemas.microsoft.com/office/word/2020/wordml/sdtdatahash" xmlns:w16se="http://schemas.microsoft.com/office/word/2015/wordml/symex" xmlns:wpg="http://schemas.microsoft.com/office/word/2010/wordprocessingGroup" xmlns:wpi="http://schemas.microsoft.com/office/word/2010/wordprocessingInk" xmlns:wne="http://schemas.microsoft.com/office/word/2006/wordml" xmlns:wps="http://schemas.microsoft.com/office/word/2010/wordprocessingShape" mc:Ignorable="w14 w15 w16se w16cid w16 w16cex w16sdtdh wp14">
   <w:body>
     <w:p>
       <w:pPr>
@@ -139,27 +139,7 @@
           <w:szCs w:val="21"/>
           <w:lang w:val="es-MX"/>
         </w:rPr>
-        <w:t xml:space="preserve">, o </w:t>
-      </w:r>
-      <w:proofErr w:type="spellStart"/>
-      <w:r>
-        <w:rPr>
-          <w:rFonts w:ascii="Gotham-Rounded-Book" w:eastAsia="Times New Roman" w:hAnsi="Gotham-Rounded-Book" w:cs="Times New Roman"/>
-          <w:sz w:val="21"/>
-          <w:szCs w:val="21"/>
-          <w:lang w:val="es-MX"/>
-        </w:rPr>
-        <w:t>Magic</w:t>
-      </w:r>
-      <w:proofErr w:type="spellEnd"/>
-      <w:r>
-        <w:rPr>
-          <w:rFonts w:ascii="Gotham-Rounded-Book" w:eastAsia="Times New Roman" w:hAnsi="Gotham-Rounded-Book" w:cs="Times New Roman"/>
-          <w:sz w:val="21"/>
-          <w:szCs w:val="21"/>
-          <w:lang w:val="es-MX"/>
-        </w:rPr>
-        <w:t xml:space="preserve">: </w:t>
+        <w:t xml:space="preserve">, o Magic: </w:t>
       </w:r>
       <w:proofErr w:type="spellStart"/>
       <w:r>
@@ -219,7 +199,7 @@
           <w:szCs w:val="21"/>
           <w:lang w:val="es-MX"/>
         </w:rPr>
-        <w:pict>
+        <w:pict w14:anchorId="35E98B01">
           <v:shapetype id="_x0000_t75" coordsize="21600,21600" o:spt="75" o:preferrelative="t" path="m@4@5l@4@11@9@11@9@5xe" filled="f" stroked="f">
             <v:stroke joinstyle="miter"/>
             <v:formulas>
@@ -239,7 +219,7 @@
             <v:path o:extrusionok="f" gradientshapeok="t" o:connecttype="rect"/>
             <o:lock v:ext="edit" aspectratio="t"/>
           </v:shapetype>
-          <v:shape id="_x0000_i1025" type="#_x0000_t75" style="width:441.2pt;height:298.95pt">
+          <v:shape id="_x0000_i1025" type="#_x0000_t75" style="width:441pt;height:299.25pt">
             <v:imagedata r:id="rId4" o:title="cards"/>
           </v:shape>
         </w:pict>
@@ -302,8 +282,8 @@
           <w:lang w:val="es-MX"/>
         </w:rPr>
         <w:lastRenderedPageBreak/>
-        <w:pict>
-          <v:shape id="_x0000_i1026" type="#_x0000_t75" style="width:441.8pt;height:362.9pt" o:bordertopcolor="this" o:borderleftcolor="this" o:borderbottomcolor="this" o:borderrightcolor="this">
+        <w:pict w14:anchorId="5B8681C0">
+          <v:shape id="_x0000_i1026" type="#_x0000_t75" style="width:441.75pt;height:363pt" o:bordertopcolor="this" o:borderleftcolor="this" o:borderbottomcolor="this" o:borderrightcolor="this">
             <v:imagedata r:id="rId5" o:title="explanation"/>
             <w10:bordertop type="single" width="4"/>
             <w10:borderleft type="single" width="4"/>
@@ -359,8 +339,8 @@
           <w:lang w:val="es-MX"/>
         </w:rPr>
         <w:lastRenderedPageBreak/>
-        <w:pict>
-          <v:shape id="_x0000_i1027" type="#_x0000_t75" style="width:368.05pt;height:648.6pt">
+        <w:pict w14:anchorId="522C7B2A">
+          <v:shape id="_x0000_i1027" type="#_x0000_t75" style="width:368.25pt;height:648.75pt">
             <v:imagedata r:id="rId6" o:title="applying-effects"/>
           </v:shape>
         </w:pict>
@@ -432,7 +412,6 @@
           <w:szCs w:val="19"/>
         </w:rPr>
       </w:pPr>
-      <w:proofErr w:type="spellStart"/>
       <w:r>
         <w:rPr>
           <w:rStyle w:val="function"/>
@@ -440,17 +419,7 @@
           <w:sz w:val="19"/>
           <w:szCs w:val="19"/>
         </w:rPr>
-        <w:t>def</w:t>
-      </w:r>
-      <w:proofErr w:type="spellEnd"/>
-      <w:r>
-        <w:rPr>
-          <w:rStyle w:val="function"/>
-          <w:rFonts w:ascii="Courier" w:hAnsi="Courier"/>
-          <w:sz w:val="19"/>
-          <w:szCs w:val="19"/>
-        </w:rPr>
-        <w:t xml:space="preserve"> play</w:t>
+        <w:t>def play</w:t>
       </w:r>
       <w:r>
         <w:rPr>
@@ -479,7 +448,6 @@
         </w:rPr>
         <w:t>    </w:t>
       </w:r>
-      <w:proofErr w:type="gramStart"/>
       <w:r>
         <w:rPr>
           <w:rStyle w:val="keyword"/>
@@ -489,7 +457,6 @@
         </w:rPr>
         <w:t>if</w:t>
       </w:r>
-      <w:proofErr w:type="gramEnd"/>
       <w:r>
         <w:rPr>
           <w:rFonts w:ascii="Courier" w:hAnsi="Courier"/>
@@ -567,7 +534,6 @@
         </w:rPr>
         <w:t xml:space="preserve"> </w:t>
       </w:r>
-      <w:proofErr w:type="gramStart"/>
       <w:r>
         <w:rPr>
           <w:rStyle w:val="keyword"/>
@@ -575,17 +541,7 @@
           <w:sz w:val="19"/>
           <w:szCs w:val="19"/>
         </w:rPr>
-        <w:t>else</w:t>
-      </w:r>
-      <w:proofErr w:type="gramEnd"/>
-      <w:r>
-        <w:rPr>
-          <w:rStyle w:val="keyword"/>
-          <w:rFonts w:ascii="Courier" w:hAnsi="Courier"/>
-          <w:sz w:val="19"/>
-          <w:szCs w:val="19"/>
-        </w:rPr>
-        <w:t>:</w:t>
+        <w:t>else:</w:t>
       </w:r>
     </w:p>
     <w:p>
@@ -606,7 +562,6 @@
         </w:rPr>
         <w:t>        </w:t>
       </w:r>
-      <w:proofErr w:type="gramStart"/>
       <w:r>
         <w:rPr>
           <w:rStyle w:val="keyword"/>
@@ -616,7 +571,6 @@
         </w:rPr>
         <w:t>raise</w:t>
       </w:r>
-      <w:proofErr w:type="gramEnd"/>
       <w:r>
         <w:rPr>
           <w:rFonts w:ascii="Courier" w:hAnsi="Courier"/>
@@ -625,6 +579,7 @@
         </w:rPr>
         <w:t xml:space="preserve"> </w:t>
       </w:r>
+      <w:proofErr w:type="gramStart"/>
       <w:r>
         <w:rPr>
           <w:rStyle w:val="entity"/>
@@ -649,7 +604,17 @@
           <w:sz w:val="19"/>
           <w:szCs w:val="19"/>
         </w:rPr>
-        <w:t>"Target must be a unit!"</w:t>
+        <w:t>"</w:t>
+      </w:r>
+      <w:proofErr w:type="gramEnd"/>
+      <w:r>
+        <w:rPr>
+          <w:rStyle w:val="string"/>
+          <w:rFonts w:ascii="Courier" w:hAnsi="Courier"/>
+          <w:sz w:val="19"/>
+          <w:szCs w:val="19"/>
+        </w:rPr>
+        <w:t>Target must be a unit!"</w:t>
       </w:r>
       <w:r>
         <w:rPr>
@@ -1437,9 +1402,51 @@
                 <w:sz w:val="21"/>
                 <w:szCs w:val="21"/>
               </w:rPr>
-              <w:t>nombre</w:t>
+              <w:t>N</w:t>
+            </w:r>
+            <w:r>
+              <w:rPr>
+                <w:rStyle w:val="Textoennegrita"/>
+                <w:rFonts w:ascii="Gotham-Rounded-Book" w:hAnsi="Gotham-Rounded-Book"/>
+                <w:color w:val="505050"/>
+                <w:sz w:val="21"/>
+                <w:szCs w:val="21"/>
+              </w:rPr>
+              <w:t>ombre</w:t>
             </w:r>
             <w:proofErr w:type="spellEnd"/>
+            <w:r>
+              <w:rPr>
+                <w:rStyle w:val="Textoennegrita"/>
+                <w:rFonts w:ascii="Gotham-Rounded-Book" w:hAnsi="Gotham-Rounded-Book"/>
+                <w:color w:val="505050"/>
+                <w:sz w:val="21"/>
+                <w:szCs w:val="21"/>
+              </w:rPr>
+              <w:t>(</w:t>
+            </w:r>
+            <w:proofErr w:type="spellStart"/>
+            <w:r>
+              <w:rPr>
+                <w:rStyle w:val="Textoennegrita"/>
+                <w:rFonts w:ascii="Gotham-Rounded-Book" w:hAnsi="Gotham-Rounded-Book"/>
+                <w:color w:val="505050"/>
+                <w:sz w:val="21"/>
+                <w:szCs w:val="21"/>
+              </w:rPr>
+              <w:t>efecto</w:t>
+            </w:r>
+            <w:proofErr w:type="spellEnd"/>
+            <w:r>
+              <w:rPr>
+                <w:rStyle w:val="Textoennegrita"/>
+                <w:rFonts w:ascii="Gotham-Rounded-Book" w:hAnsi="Gotham-Rounded-Book"/>
+                <w:color w:val="505050"/>
+                <w:sz w:val="21"/>
+                <w:szCs w:val="21"/>
+              </w:rPr>
+              <w:t>)</w:t>
+            </w:r>
           </w:p>
         </w:tc>
         <w:tc>
@@ -2011,19 +2018,8 @@
                 <w:sz w:val="21"/>
                 <w:szCs w:val="21"/>
               </w:rPr>
-              <w:t xml:space="preserve"> </w:t>
-            </w:r>
-            <w:proofErr w:type="spellStart"/>
-            <w:r>
-              <w:rPr>
-                <w:rFonts w:ascii="Gotham-Rounded-Book" w:hAnsi="Gotham-Rounded-Book"/>
-                <w:color w:val="505050"/>
-                <w:sz w:val="21"/>
-                <w:szCs w:val="21"/>
-              </w:rPr>
-              <w:t>pareja</w:t>
-            </w:r>
-            <w:proofErr w:type="spellEnd"/>
+              <w:t xml:space="preserve"> pareja</w:t>
+            </w:r>
           </w:p>
         </w:tc>
         <w:tc>
@@ -2122,8 +2118,6 @@
               </w:rPr>
               <w:t>Ataque</w:t>
             </w:r>
-            <w:bookmarkStart w:id="0" w:name="_GoBack"/>
-            <w:bookmarkEnd w:id="0"/>
           </w:p>
         </w:tc>
         <w:tc>
@@ -2340,7 +2334,25 @@
           <w:sz w:val="21"/>
           <w:szCs w:val="21"/>
         </w:rPr>
-        <w:t xml:space="preserve"> el </w:t>
+        <w:t xml:space="preserve"> </w:t>
+      </w:r>
+      <w:proofErr w:type="spellStart"/>
+      <w:r>
+        <w:rPr>
+          <w:color w:val="3E4E5A"/>
+          <w:sz w:val="21"/>
+          <w:szCs w:val="21"/>
+        </w:rPr>
+        <w:t>el</w:t>
+      </w:r>
+      <w:proofErr w:type="spellEnd"/>
+      <w:r>
+        <w:rPr>
+          <w:color w:val="3E4E5A"/>
+          <w:sz w:val="21"/>
+          <w:szCs w:val="21"/>
+        </w:rPr>
+        <w:t xml:space="preserve"> </w:t>
       </w:r>
       <w:proofErr w:type="spellStart"/>
       <w:r>
@@ -3305,7 +3317,7 @@
 </file>
 
 <file path=word/styles.xml><?xml version="1.0" encoding="utf-8"?>
-<w:styles xmlns:mc="http://schemas.openxmlformats.org/markup-compatibility/2006" xmlns:r="http://schemas.openxmlformats.org/officeDocument/2006/relationships" xmlns:w="http://schemas.openxmlformats.org/wordprocessingml/2006/main" xmlns:w14="http://schemas.microsoft.com/office/word/2010/wordml" xmlns:w15="http://schemas.microsoft.com/office/word/2012/wordml" xmlns:w16se="http://schemas.microsoft.com/office/word/2015/wordml/symex" mc:Ignorable="w14 w15 w16se">
+<w:styles xmlns:mc="http://schemas.openxmlformats.org/markup-compatibility/2006" xmlns:r="http://schemas.openxmlformats.org/officeDocument/2006/relationships" xmlns:w="http://schemas.openxmlformats.org/wordprocessingml/2006/main" xmlns:w14="http://schemas.microsoft.com/office/word/2010/wordml" xmlns:w15="http://schemas.microsoft.com/office/word/2012/wordml" xmlns:w16cex="http://schemas.microsoft.com/office/word/2018/wordml/cex" xmlns:w16cid="http://schemas.microsoft.com/office/word/2016/wordml/cid" xmlns:w16="http://schemas.microsoft.com/office/word/2018/wordml" xmlns:w16sdtdh="http://schemas.microsoft.com/office/word/2020/wordml/sdtdatahash" xmlns:w16se="http://schemas.microsoft.com/office/word/2015/wordml/symex" mc:Ignorable="w14 w15 w16se w16cid w16 w16cex w16sdtdh">
   <w:docDefaults>
     <w:rPrDefault>
       <w:rPr>
@@ -3321,7 +3333,7 @@
       </w:pPr>
     </w:pPrDefault>
   </w:docDefaults>
-  <w:latentStyles w:defLockedState="0" w:defUIPriority="99" w:defSemiHidden="0" w:defUnhideWhenUsed="0" w:defQFormat="0" w:count="371">
+  <w:latentStyles w:defLockedState="0" w:defUIPriority="99" w:defSemiHidden="0" w:defUnhideWhenUsed="0" w:defQFormat="0" w:count="376">
     <w:lsdException w:name="Normal" w:uiPriority="0" w:qFormat="1"/>
     <w:lsdException w:name="heading 1" w:uiPriority="9" w:qFormat="1"/>
     <w:lsdException w:name="heading 2" w:semiHidden="1" w:uiPriority="9" w:unhideWhenUsed="1" w:qFormat="1"/>
@@ -3427,7 +3439,6 @@
     <w:lsdException w:name="HTML Sample" w:semiHidden="1" w:unhideWhenUsed="1"/>
     <w:lsdException w:name="HTML Typewriter" w:semiHidden="1" w:unhideWhenUsed="1"/>
     <w:lsdException w:name="HTML Variable" w:semiHidden="1" w:unhideWhenUsed="1"/>
-    <w:lsdException w:name="Normal Table" w:semiHidden="1" w:unhideWhenUsed="1"/>
     <w:lsdException w:name="annotation subject" w:semiHidden="1" w:unhideWhenUsed="1"/>
     <w:lsdException w:name="No List" w:semiHidden="1" w:unhideWhenUsed="1"/>
     <w:lsdException w:name="Outline List 1" w:semiHidden="1" w:unhideWhenUsed="1"/>
@@ -3470,11 +3481,8 @@
     <w:lsdException w:name="Table Contemporary" w:semiHidden="1" w:unhideWhenUsed="1"/>
     <w:lsdException w:name="Table Elegant" w:semiHidden="1" w:unhideWhenUsed="1"/>
     <w:lsdException w:name="Table Professional" w:semiHidden="1" w:unhideWhenUsed="1"/>
-    <w:lsdException w:name="Table Subtle 1" w:semiHidden="1" w:unhideWhenUsed="1"/>
     <w:lsdException w:name="Table Subtle 2" w:semiHidden="1" w:unhideWhenUsed="1"/>
     <w:lsdException w:name="Table Web 1" w:semiHidden="1" w:unhideWhenUsed="1"/>
-    <w:lsdException w:name="Table Web 2" w:semiHidden="1" w:unhideWhenUsed="1"/>
-    <w:lsdException w:name="Table Web 3" w:semiHidden="1" w:unhideWhenUsed="1"/>
     <w:lsdException w:name="Balloon Text" w:semiHidden="1" w:unhideWhenUsed="1"/>
     <w:lsdException w:name="Table Grid" w:uiPriority="39"/>
     <w:lsdException w:name="Table Theme" w:semiHidden="1" w:unhideWhenUsed="1"/>
@@ -3693,6 +3701,11 @@
     <w:lsdException w:name="List Table 5 Dark Accent 6" w:uiPriority="50"/>
     <w:lsdException w:name="List Table 6 Colorful Accent 6" w:uiPriority="51"/>
     <w:lsdException w:name="List Table 7 Colorful Accent 6" w:uiPriority="52"/>
+    <w:lsdException w:name="Mention" w:semiHidden="1" w:unhideWhenUsed="1"/>
+    <w:lsdException w:name="Smart Hyperlink" w:semiHidden="1" w:unhideWhenUsed="1"/>
+    <w:lsdException w:name="Hashtag" w:semiHidden="1" w:unhideWhenUsed="1"/>
+    <w:lsdException w:name="Unresolved Mention" w:semiHidden="1" w:unhideWhenUsed="1"/>
+    <w:lsdException w:name="Smart Link" w:semiHidden="1" w:unhideWhenUsed="1"/>
   </w:latentStyles>
   <w:style w:type="paragraph" w:default="1" w:styleId="Normal">
     <w:name w:val="Normal"/>

</xml_diff>